<commit_message>
Added Fellowship and holiday dream. Added contact link buttons
</commit_message>
<xml_diff>
--- a/ProjectsInfo/Project Descriptions.docx
+++ b/ProjectsInfo/Project Descriptions.docx
@@ -36,13 +36,7 @@
         <w:t xml:space="preserve"> </w:t>
       </w:r>
       <w:r>
-        <w:t>for 5 months.  D</w:t>
-      </w:r>
-      <w:r>
-        <w:t xml:space="preserve">evelopment </w:t>
-      </w:r>
-      <w:r>
-        <w:t>continued after</w:t>
+        <w:t>for 5 months.  Development continued after</w:t>
       </w:r>
       <w:r>
         <w:t xml:space="preserve"> by m</w:t>
@@ -95,37 +89,29 @@
         </w:numPr>
       </w:pPr>
       <w:r>
-        <w:t>Di-jumper</w:t>
-      </w:r>
-    </w:p>
-    <w:p>
-      <w:r>
-        <w:t>A first-person</w:t>
-      </w:r>
-      <w:r>
-        <w:t xml:space="preserve"> horror-stealth game designed and developed for the submission for the Programming for 3D module.  The game involves the player </w:t>
-      </w:r>
-      <w:r>
-        <w:t>repairing</w:t>
-      </w:r>
-      <w:r>
-        <w:t xml:space="preserve"> a jukebox while traversing between different dimensions and iterations of a house and avoiding a spooky monster.  The game is greatly inspired by </w:t>
+        <w:t>Fellowship</w:t>
+      </w:r>
+    </w:p>
+    <w:p>
+      <w:r>
+        <w:t>A dungeon puzzle game with PS1</w:t>
+      </w:r>
+      <w:r>
+        <w:t>-</w:t>
+      </w:r>
+      <w:r>
+        <w:t>styled low poly graphics</w:t>
+      </w:r>
+      <w:r>
+        <w:t xml:space="preserve">, developed for the </w:t>
       </w:r>
       <w:proofErr w:type="spellStart"/>
       <w:r>
-        <w:t>Dishonored</w:t>
+        <w:t>Brackeys</w:t>
       </w:r>
       <w:proofErr w:type="spellEnd"/>
       <w:r>
-        <w:t xml:space="preserve"> 2’s “Crack in the Slab” mission, from its gameplay design down to its technical implementation.</w:t>
-      </w:r>
-    </w:p>
-    <w:p>
-      <w:r>
-        <w:t xml:space="preserve">Sadly, the current build is plagued by a horrible mouse bug </w:t>
-      </w:r>
-      <w:r>
-        <w:t>:(</w:t>
+        <w:t xml:space="preserve"> 2022.2 game jam with the theme of “you are not alone”.  The player controls 3 different characters trapped in a dungeon and must utilise each of their unique skills to solve the puzzle and escape the room.</w:t>
       </w:r>
     </w:p>
     <w:p>
@@ -137,27 +123,41 @@
         </w:numPr>
       </w:pPr>
       <w:r>
-        <w:t>MD VR</w:t>
-      </w:r>
-    </w:p>
-    <w:p>
-      <w:r>
-        <w:t xml:space="preserve">A prototype </w:t>
-      </w:r>
-      <w:r>
-        <w:t xml:space="preserve">summer </w:t>
-      </w:r>
-      <w:r>
-        <w:t xml:space="preserve">project experimenting with Unity’s </w:t>
-      </w:r>
-      <w:r>
-        <w:t>XR interaction toolkit to build a VR fps game.  Its idea was to have the player defend himself against waves of enemies on the ground and in the air.  Unfortunately</w:t>
-      </w:r>
-      <w:r>
-        <w:t>,</w:t>
-      </w:r>
-      <w:r>
-        <w:t xml:space="preserve"> the project was put on hold, as I had to work on another project, Two Sides One Choice</w:t>
+        <w:t>Holiday Dream (Prototype)</w:t>
+      </w:r>
+    </w:p>
+    <w:p>
+      <w:r>
+        <w:t xml:space="preserve">A walking simulator prototype </w:t>
+      </w:r>
+      <w:r>
+        <w:t xml:space="preserve">was </w:t>
+      </w:r>
+      <w:r>
+        <w:t>developed during the summer of 2022.  The idea was to create an e</w:t>
+      </w:r>
+      <w:r>
+        <w:t>nviron</w:t>
+      </w:r>
+      <w:r>
+        <w:t xml:space="preserve">ment out of 3D scans I took using the app </w:t>
+      </w:r>
+      <w:proofErr w:type="spellStart"/>
+      <w:r>
+        <w:t>PolyCam</w:t>
+      </w:r>
+      <w:proofErr w:type="spellEnd"/>
+      <w:r>
+        <w:t xml:space="preserve"> while on holiday.  The models are then decimated and a</w:t>
+      </w:r>
+      <w:r>
+        <w:t xml:space="preserve"> </w:t>
+      </w:r>
+      <w:r>
+        <w:t xml:space="preserve">pulsation shader is applied to </w:t>
+      </w:r>
+      <w:r>
+        <w:t>them</w:t>
       </w:r>
       <w:r>
         <w:t>.</w:t>
@@ -171,63 +171,38 @@
           <w:numId w:val="1"/>
         </w:numPr>
       </w:pPr>
+      <w:r>
+        <w:t>Di-jumper</w:t>
+      </w:r>
+    </w:p>
+    <w:p>
+      <w:r>
+        <w:t>A first-person</w:t>
+      </w:r>
+      <w:r>
+        <w:t xml:space="preserve"> horror-stealth game designed and developed for the submission for the Programming for 3D module.  The game involves the player </w:t>
+      </w:r>
+      <w:r>
+        <w:t>repairing</w:t>
+      </w:r>
+      <w:r>
+        <w:t xml:space="preserve"> a jukebox while traversing between different dimensions and iterations of a house and avoiding a spooky monster.  The game is greatly inspired by </w:t>
+      </w:r>
       <w:proofErr w:type="spellStart"/>
       <w:r>
-        <w:t>Potetows</w:t>
+        <w:t>Dishonored</w:t>
       </w:r>
       <w:proofErr w:type="spellEnd"/>
-    </w:p>
-    <w:p>
-      <w:r>
-        <w:t xml:space="preserve">A </w:t>
-      </w:r>
-      <w:r>
-        <w:t>first-person</w:t>
-      </w:r>
-      <w:r>
-        <w:t xml:space="preserve"> puzzle adventure game</w:t>
-      </w:r>
-      <w:r>
-        <w:t xml:space="preserve"> with a sense of humour</w:t>
-      </w:r>
-      <w:r>
-        <w:t xml:space="preserve">, developed in a team of 3 developers and an </w:t>
-      </w:r>
-      <w:r>
-        <w:t>a</w:t>
-      </w:r>
-      <w:r>
-        <w:t>rtist</w:t>
-      </w:r>
-      <w:r>
-        <w:t xml:space="preserve">.  </w:t>
-      </w:r>
-      <w:r>
-        <w:t>Inspired by games like Henry Stickman, t</w:t>
-      </w:r>
-      <w:r>
-        <w:t>he game involves the player picking up item</w:t>
-      </w:r>
-      <w:r>
-        <w:t>s</w:t>
-      </w:r>
-      <w:r>
-        <w:t xml:space="preserve"> and using them in the envi</w:t>
-      </w:r>
-      <w:r>
-        <w:t>ron</w:t>
-      </w:r>
-      <w:r>
-        <w:t>ment to e</w:t>
-      </w:r>
-      <w:r>
-        <w:t>s</w:t>
-      </w:r>
-      <w:r>
-        <w:t>cape</w:t>
-      </w:r>
-      <w:r>
-        <w:t>.  There are 5 different endings in the game and more than 10 unique deaths.</w:t>
+      <w:r>
+        <w:t xml:space="preserve"> 2’s “Crack in the Slab” mission, from its gameplay design down to its technical implementation.</w:t>
+      </w:r>
+    </w:p>
+    <w:p>
+      <w:r>
+        <w:t xml:space="preserve">Sadly, the current build is plagued by a horrible mouse bug </w:t>
+      </w:r>
+      <w:r>
+        <w:t>:(</w:t>
       </w:r>
     </w:p>
     <w:p>
@@ -239,20 +214,30 @@
         </w:numPr>
       </w:pPr>
       <w:r>
-        <w:t>Two sides</w:t>
-      </w:r>
-    </w:p>
-    <w:p>
-      <w:r>
-        <w:t xml:space="preserve">A decision-based life simulator story game developed in a team of 3 developers and an artist.  Inspired by games like Reigns and </w:t>
-      </w:r>
-      <w:proofErr w:type="spellStart"/>
-      <w:r>
-        <w:t>Bitlife</w:t>
-      </w:r>
-      <w:proofErr w:type="spellEnd"/>
-      <w:r>
-        <w:t>, where the player has 3 main stats Health, Bux and Mood, they would go through different stages of life and be given different situations with 2 options which impacts the 3 stats.  The goal is to survive as long as possible without any of the stats reaching 0.  The player can also flip a coin instead and let the game randomly decide your fate.</w:t>
+        <w:t>MD VR</w:t>
+      </w:r>
+    </w:p>
+    <w:p>
+      <w:r>
+        <w:t xml:space="preserve">A prototype </w:t>
+      </w:r>
+      <w:r>
+        <w:t xml:space="preserve">summer </w:t>
+      </w:r>
+      <w:r>
+        <w:t xml:space="preserve">project experimenting with Unity’s </w:t>
+      </w:r>
+      <w:r>
+        <w:t>XR interaction toolkit to build a VR fps game.  Its idea was to have the player defend himself against waves of enemies on the ground and in the air.  Unfortunately</w:t>
+      </w:r>
+      <w:r>
+        <w:t>,</w:t>
+      </w:r>
+      <w:r>
+        <w:t xml:space="preserve"> the project was put on hold, as I had to work on another project, Two Sides One Choice</w:t>
+      </w:r>
+      <w:r>
+        <w:t>.</w:t>
       </w:r>
     </w:p>
     <w:p>
@@ -263,19 +248,63 @@
           <w:numId w:val="1"/>
         </w:numPr>
       </w:pPr>
-      <w:r>
-        <w:t>Clue</w:t>
-      </w:r>
-    </w:p>
-    <w:p>
-      <w:r>
-        <w:t>A digital recreation of the board</w:t>
-      </w:r>
-      <w:r>
-        <w:t xml:space="preserve"> </w:t>
-      </w:r>
-      <w:r>
-        <w:t>game Clue! for the submission for the Software Engineering module.  It was developed by a team of 4 developers.  Though it does not support multiplayer, it does have the option to enable smart AI players.</w:t>
+      <w:proofErr w:type="spellStart"/>
+      <w:r>
+        <w:t>Potetows</w:t>
+      </w:r>
+      <w:proofErr w:type="spellEnd"/>
+    </w:p>
+    <w:p>
+      <w:r>
+        <w:t xml:space="preserve">A </w:t>
+      </w:r>
+      <w:r>
+        <w:t>first-person</w:t>
+      </w:r>
+      <w:r>
+        <w:t xml:space="preserve"> puzzle adventure game</w:t>
+      </w:r>
+      <w:r>
+        <w:t xml:space="preserve"> with a sense of humour</w:t>
+      </w:r>
+      <w:r>
+        <w:t xml:space="preserve">, developed in a team of 3 developers and an </w:t>
+      </w:r>
+      <w:r>
+        <w:t>a</w:t>
+      </w:r>
+      <w:r>
+        <w:t>rtist</w:t>
+      </w:r>
+      <w:r>
+        <w:t xml:space="preserve">.  </w:t>
+      </w:r>
+      <w:r>
+        <w:t>Inspired by games like Henry Stickman, t</w:t>
+      </w:r>
+      <w:r>
+        <w:t>he game involves the player picking up item</w:t>
+      </w:r>
+      <w:r>
+        <w:t>s</w:t>
+      </w:r>
+      <w:r>
+        <w:t xml:space="preserve"> and using them in the envi</w:t>
+      </w:r>
+      <w:r>
+        <w:t>ron</w:t>
+      </w:r>
+      <w:r>
+        <w:t>ment to e</w:t>
+      </w:r>
+      <w:r>
+        <w:t>s</w:t>
+      </w:r>
+      <w:r>
+        <w:t>cape</w:t>
+      </w:r>
+      <w:r>
+        <w:t>.  There are 5 different endings in the game and more than 10 unique deaths.</w:t>
       </w:r>
     </w:p>
     <w:p>
@@ -287,12 +316,63 @@
         </w:numPr>
       </w:pPr>
       <w:r>
+        <w:t>Two sides</w:t>
+      </w:r>
+    </w:p>
+    <w:p>
+      <w:r>
+        <w:t xml:space="preserve">A decision-based life simulator story game developed in a team of 3 developers and an artist.  Inspired by games like Reigns and </w:t>
+      </w:r>
+      <w:proofErr w:type="spellStart"/>
+      <w:r>
+        <w:t>Bitlife</w:t>
+      </w:r>
+      <w:proofErr w:type="spellEnd"/>
+      <w:r>
+        <w:t xml:space="preserve">, where the player has 3 main stats Health, Bux and Mood, </w:t>
+      </w:r>
+      <w:r>
+        <w:lastRenderedPageBreak/>
+        <w:t>they would go through different stages of life and be given different situations with 2 options which impacts the 3 stats.  The goal is to survive as long as possible without any of the stats reaching 0.  The player can also flip a coin instead and let the game randomly decide your fate.</w:t>
+      </w:r>
+    </w:p>
+    <w:p>
+      <w:pPr>
+        <w:pStyle w:val="ListParagraph"/>
+        <w:numPr>
+          <w:ilvl w:val="0"/>
+          <w:numId w:val="1"/>
+        </w:numPr>
+      </w:pPr>
+      <w:r>
+        <w:t>Clue</w:t>
+      </w:r>
+    </w:p>
+    <w:p>
+      <w:r>
+        <w:t>A digital recreation of the board</w:t>
+      </w:r>
+      <w:r>
+        <w:t xml:space="preserve"> </w:t>
+      </w:r>
+      <w:r>
+        <w:t>game Clue! for the submission for the Software Engineering module.  It was developed by a team of 4 developers.  Though it does not support multiplayer, it does have the option to enable smart AI players.</w:t>
+      </w:r>
+    </w:p>
+    <w:p>
+      <w:pPr>
+        <w:pStyle w:val="ListParagraph"/>
+        <w:numPr>
+          <w:ilvl w:val="0"/>
+          <w:numId w:val="1"/>
+        </w:numPr>
+      </w:pPr>
+      <w:r>
         <w:t>Lux</w:t>
       </w:r>
     </w:p>
     <w:p>
       <w:r>
-        <w:lastRenderedPageBreak/>
         <w:t>A top-down isometric puzzle game where you go around collecting and guiding lost souls while avoiding hostile creatures.</w:t>
       </w:r>
       <w:r>

</xml_diff>

<commit_message>
Added new entries from masters course
</commit_message>
<xml_diff>
--- a/ProjectsInfo/Project Descriptions.docx
+++ b/ProjectsInfo/Project Descriptions.docx
@@ -1,6 +1,6 @@
 
 <file path=word/document.xml><?xml version="1.0" encoding="utf-8"?>
-<w:document xmlns:wpc="http://schemas.microsoft.com/office/word/2010/wordprocessingCanvas" xmlns:cx="http://schemas.microsoft.com/office/drawing/2014/chartex" xmlns:cx1="http://schemas.microsoft.com/office/drawing/2015/9/8/chartex" xmlns:cx2="http://schemas.microsoft.com/office/drawing/2015/10/21/chartex" xmlns:cx3="http://schemas.microsoft.com/office/drawing/2016/5/9/chartex" xmlns:cx4="http://schemas.microsoft.com/office/drawing/2016/5/10/chartex" xmlns:cx5="http://schemas.microsoft.com/office/drawing/2016/5/11/chartex" xmlns:cx6="http://schemas.microsoft.com/office/drawing/2016/5/12/chartex" xmlns:cx7="http://schemas.microsoft.com/office/drawing/2016/5/13/chartex" xmlns:cx8="http://schemas.microsoft.com/office/drawing/2016/5/14/chartex" xmlns:mc="http://schemas.openxmlformats.org/markup-compatibility/2006" xmlns:aink="http://schemas.microsoft.com/office/drawing/2016/ink" xmlns:am3d="http://schemas.microsoft.com/office/drawing/2017/model3d" xmlns:o="urn:schemas-microsoft-com:office:office" xmlns:r="http://schemas.openxmlformats.org/officeDocument/2006/relationships" xmlns:m="http://schemas.openxmlformats.org/officeDocument/2006/math" xmlns:v="urn:schemas-microsoft-com:vml" xmlns:wp14="http://schemas.microsoft.com/office/word/2010/wordprocessingDrawing" xmlns:wp="http://schemas.openxmlformats.org/drawingml/2006/wordprocessingDrawing" xmlns:w10="urn:schemas-microsoft-com:office:word" xmlns:w="http://schemas.openxmlformats.org/wordprocessingml/2006/main" xmlns:w14="http://schemas.microsoft.com/office/word/2010/wordml" xmlns:w15="http://schemas.microsoft.com/office/word/2012/wordml" xmlns:w16cex="http://schemas.microsoft.com/office/word/2018/wordml/cex" xmlns:w16cid="http://schemas.microsoft.com/office/word/2016/wordml/cid" xmlns:w16="http://schemas.microsoft.com/office/word/2018/wordml" xmlns:w16sdtdh="http://schemas.microsoft.com/office/word/2020/wordml/sdtdatahash" xmlns:w16se="http://schemas.microsoft.com/office/word/2015/wordml/symex" xmlns:wpg="http://schemas.microsoft.com/office/word/2010/wordprocessingGroup" xmlns:wpi="http://schemas.microsoft.com/office/word/2010/wordprocessingInk" xmlns:wne="http://schemas.microsoft.com/office/word/2006/wordml" xmlns:wps="http://schemas.microsoft.com/office/word/2010/wordprocessingShape" mc:Ignorable="w14 w15 w16se w16cid w16 w16cex w16sdtdh wp14">
+<w:document xmlns:wpc="http://schemas.microsoft.com/office/word/2010/wordprocessingCanvas" xmlns:cx="http://schemas.microsoft.com/office/drawing/2014/chartex" xmlns:cx1="http://schemas.microsoft.com/office/drawing/2015/9/8/chartex" xmlns:cx2="http://schemas.microsoft.com/office/drawing/2015/10/21/chartex" xmlns:cx3="http://schemas.microsoft.com/office/drawing/2016/5/9/chartex" xmlns:cx4="http://schemas.microsoft.com/office/drawing/2016/5/10/chartex" xmlns:cx5="http://schemas.microsoft.com/office/drawing/2016/5/11/chartex" xmlns:cx6="http://schemas.microsoft.com/office/drawing/2016/5/12/chartex" xmlns:cx7="http://schemas.microsoft.com/office/drawing/2016/5/13/chartex" xmlns:cx8="http://schemas.microsoft.com/office/drawing/2016/5/14/chartex" xmlns:mc="http://schemas.openxmlformats.org/markup-compatibility/2006" xmlns:aink="http://schemas.microsoft.com/office/drawing/2016/ink" xmlns:am3d="http://schemas.microsoft.com/office/drawing/2017/model3d" xmlns:o="urn:schemas-microsoft-com:office:office" xmlns:oel="http://schemas.microsoft.com/office/2019/extlst" xmlns:r="http://schemas.openxmlformats.org/officeDocument/2006/relationships" xmlns:m="http://schemas.openxmlformats.org/officeDocument/2006/math" xmlns:v="urn:schemas-microsoft-com:vml" xmlns:wp14="http://schemas.microsoft.com/office/word/2010/wordprocessingDrawing" xmlns:wp="http://schemas.openxmlformats.org/drawingml/2006/wordprocessingDrawing" xmlns:w10="urn:schemas-microsoft-com:office:word" xmlns:w="http://schemas.openxmlformats.org/wordprocessingml/2006/main" xmlns:w14="http://schemas.microsoft.com/office/word/2010/wordml" xmlns:w15="http://schemas.microsoft.com/office/word/2012/wordml" xmlns:w16cex="http://schemas.microsoft.com/office/word/2018/wordml/cex" xmlns:w16cid="http://schemas.microsoft.com/office/word/2016/wordml/cid" xmlns:w16="http://schemas.microsoft.com/office/word/2018/wordml" xmlns:w16sdtdh="http://schemas.microsoft.com/office/word/2020/wordml/sdtdatahash" xmlns:w16se="http://schemas.microsoft.com/office/word/2015/wordml/symex" xmlns:wpg="http://schemas.microsoft.com/office/word/2010/wordprocessingGroup" xmlns:wpi="http://schemas.microsoft.com/office/word/2010/wordprocessingInk" xmlns:wne="http://schemas.microsoft.com/office/word/2006/wordml" xmlns:wps="http://schemas.microsoft.com/office/word/2010/wordprocessingShape" mc:Ignorable="w14 w15 w16se w16cid w16 w16cex w16sdtdh wp14">
   <w:body>
     <w:p>
       <w:r>
@@ -89,29 +89,12 @@
         </w:numPr>
       </w:pPr>
       <w:r>
-        <w:t>Fellowship</w:t>
-      </w:r>
-    </w:p>
-    <w:p>
-      <w:r>
-        <w:t>A dungeon puzzle game with PS1</w:t>
-      </w:r>
-      <w:r>
-        <w:t>-</w:t>
-      </w:r>
-      <w:r>
-        <w:t>styled low poly graphics</w:t>
-      </w:r>
-      <w:r>
-        <w:t xml:space="preserve">, developed for the </w:t>
-      </w:r>
-      <w:proofErr w:type="spellStart"/>
-      <w:r>
-        <w:t>Brackeys</w:t>
-      </w:r>
-      <w:proofErr w:type="spellEnd"/>
-      <w:r>
-        <w:t xml:space="preserve"> 2022.2 game jam with the theme of “you are not alone”.  The player controls 3 different characters trapped in a dungeon and must utilise each of their unique skills to solve the puzzle and escape the room.</w:t>
+        <w:t>Cat-O-Tonic</w:t>
+      </w:r>
+    </w:p>
+    <w:p>
+      <w:r>
+        <w:t>Developed as a group of 6 as part of the Collaboration Unit for my MA Game Design course.  It is a 3D person destruction game, where you play as a giant cat moving around the city and causing mayhem and destruction.</w:t>
       </w:r>
     </w:p>
     <w:p>
@@ -123,44 +106,29 @@
         </w:numPr>
       </w:pPr>
       <w:r>
-        <w:t>Holiday Dream (Prototype)</w:t>
-      </w:r>
-    </w:p>
-    <w:p>
-      <w:r>
-        <w:t xml:space="preserve">A walking simulator prototype </w:t>
-      </w:r>
-      <w:r>
-        <w:t xml:space="preserve">was </w:t>
-      </w:r>
-      <w:r>
-        <w:t>developed during the summer of 2022.  The idea was to create an e</w:t>
-      </w:r>
-      <w:r>
-        <w:t>nviron</w:t>
-      </w:r>
-      <w:r>
-        <w:t xml:space="preserve">ment out of 3D scans I took using the app </w:t>
+        <w:t>Fellowship</w:t>
+      </w:r>
+    </w:p>
+    <w:p>
+      <w:r>
+        <w:t>A dungeon puzzle game with PS1</w:t>
+      </w:r>
+      <w:r>
+        <w:t>-</w:t>
+      </w:r>
+      <w:r>
+        <w:t>styled low poly graphics</w:t>
+      </w:r>
+      <w:r>
+        <w:t xml:space="preserve">, developed for the </w:t>
       </w:r>
       <w:proofErr w:type="spellStart"/>
       <w:r>
-        <w:t>PolyCam</w:t>
+        <w:t>Brackeys</w:t>
       </w:r>
       <w:proofErr w:type="spellEnd"/>
       <w:r>
-        <w:t xml:space="preserve"> while on holiday.  The models are then decimated and a</w:t>
-      </w:r>
-      <w:r>
-        <w:t xml:space="preserve"> </w:t>
-      </w:r>
-      <w:r>
-        <w:t xml:space="preserve">pulsation shader is applied to </w:t>
-      </w:r>
-      <w:r>
-        <w:t>them</w:t>
-      </w:r>
-      <w:r>
-        <w:t>.</w:t>
+        <w:t xml:space="preserve"> 2022.2 game jam with the theme of “you are not alone”.  The player controls 3 different characters trapped in a dungeon and must utilise each of their unique skills to solve the puzzle and escape the room.</w:t>
       </w:r>
     </w:p>
     <w:p>
@@ -172,37 +140,41 @@
         </w:numPr>
       </w:pPr>
       <w:r>
-        <w:t>Di-jumper</w:t>
-      </w:r>
-    </w:p>
-    <w:p>
-      <w:r>
-        <w:t>A first-person</w:t>
-      </w:r>
-      <w:r>
-        <w:t xml:space="preserve"> horror-stealth game designed and developed for the submission for the Programming for 3D module.  The game involves the player </w:t>
-      </w:r>
-      <w:r>
-        <w:t>repairing</w:t>
-      </w:r>
-      <w:r>
-        <w:t xml:space="preserve"> a jukebox while traversing between different dimensions and iterations of a house and avoiding a spooky monster.  The game is greatly inspired by </w:t>
+        <w:t>Vegetable Slicer</w:t>
+      </w:r>
+    </w:p>
+    <w:p>
+      <w:r>
+        <w:t xml:space="preserve">Don’t want to say much to avoid spoilers, but this is </w:t>
       </w:r>
       <w:proofErr w:type="spellStart"/>
       <w:r>
-        <w:t>Dishonored</w:t>
+        <w:t>toooootally</w:t>
       </w:r>
       <w:proofErr w:type="spellEnd"/>
       <w:r>
-        <w:t xml:space="preserve"> 2’s “Crack in the Slab” mission, from its gameplay design down to its technical implementation.</w:t>
-      </w:r>
-    </w:p>
-    <w:p>
-      <w:r>
-        <w:t xml:space="preserve">Sadly, the current build is plagued by a horrible mouse bug </w:t>
-      </w:r>
-      <w:r>
-        <w:t>:(</w:t>
+        <w:t xml:space="preserve"> a game about slicing vegetables and ONLY slicing vegetables </w:t>
+      </w:r>
+      <w:r>
+        <w:rPr>
+          <mc:AlternateContent>
+            <mc:Choice Requires="w16se"/>
+            <mc:Fallback>
+              <w:rFonts w:ascii="Segoe UI Emoji" w:eastAsia="Segoe UI Emoji" w:hAnsi="Segoe UI Emoji" w:cs="Segoe UI Emoji"/>
+            </mc:Fallback>
+          </mc:AlternateContent>
+        </w:rPr>
+        <mc:AlternateContent>
+          <mc:Choice Requires="w16se">
+            <w16se:symEx w16se:font="Segoe UI Emoji" w16se:char="1F609"/>
+          </mc:Choice>
+          <mc:Fallback>
+            <w:t>😉</w:t>
+          </mc:Fallback>
+        </mc:AlternateContent>
+      </w:r>
+      <w:r>
+        <w:t>… though it might get meta.</w:t>
       </w:r>
     </w:p>
     <w:p>
@@ -214,27 +186,35 @@
         </w:numPr>
       </w:pPr>
       <w:r>
-        <w:t>MD VR</w:t>
-      </w:r>
-    </w:p>
-    <w:p>
-      <w:r>
-        <w:t xml:space="preserve">A prototype </w:t>
-      </w:r>
-      <w:r>
-        <w:t xml:space="preserve">summer </w:t>
-      </w:r>
-      <w:r>
-        <w:t xml:space="preserve">project experimenting with Unity’s </w:t>
-      </w:r>
-      <w:r>
-        <w:t>XR interaction toolkit to build a VR fps game.  Its idea was to have the player defend himself against waves of enemies on the ground and in the air.  Unfortunately</w:t>
-      </w:r>
-      <w:r>
-        <w:t>,</w:t>
-      </w:r>
-      <w:r>
-        <w:t xml:space="preserve"> the project was put on hold, as I had to work on another project, Two Sides One Choice</w:t>
+        <w:t>You Become What You Choose</w:t>
+      </w:r>
+    </w:p>
+    <w:p>
+      <w:r>
+        <w:t>A narrative game developed in Twine that uses ASCII art</w:t>
+      </w:r>
+      <w:r>
+        <w:t xml:space="preserve">.  It </w:t>
+      </w:r>
+      <w:proofErr w:type="gramStart"/>
+      <w:r>
+        <w:t>tell</w:t>
+      </w:r>
+      <w:proofErr w:type="gramEnd"/>
+      <w:r>
+        <w:t xml:space="preserve"> a story about 3 fathers </w:t>
+      </w:r>
+      <w:r>
+        <w:t>living their daily lives</w:t>
+      </w:r>
+      <w:r>
+        <w:t xml:space="preserve"> </w:t>
+      </w:r>
+      <w:r>
+        <w:t xml:space="preserve">with multiple ending.  CONTENT WARNING: </w:t>
+      </w:r>
+      <w:r>
+        <w:t>this game covers death and suicide</w:t>
       </w:r>
       <w:r>
         <w:t>.</w:t>
@@ -248,63 +228,27 @@
           <w:numId w:val="1"/>
         </w:numPr>
       </w:pPr>
-      <w:proofErr w:type="spellStart"/>
-      <w:r>
-        <w:t>Potetows</w:t>
-      </w:r>
-      <w:proofErr w:type="spellEnd"/>
-    </w:p>
-    <w:p>
-      <w:r>
-        <w:t xml:space="preserve">A </w:t>
-      </w:r>
-      <w:r>
-        <w:t>first-person</w:t>
-      </w:r>
-      <w:r>
-        <w:t xml:space="preserve"> puzzle adventure game</w:t>
-      </w:r>
-      <w:r>
-        <w:t xml:space="preserve"> with a sense of humour</w:t>
-      </w:r>
-      <w:r>
-        <w:t xml:space="preserve">, developed in a team of 3 developers and an </w:t>
-      </w:r>
-      <w:r>
-        <w:t>a</w:t>
-      </w:r>
-      <w:r>
-        <w:t>rtist</w:t>
-      </w:r>
-      <w:r>
-        <w:t xml:space="preserve">.  </w:t>
-      </w:r>
-      <w:r>
-        <w:t>Inspired by games like Henry Stickman, t</w:t>
-      </w:r>
-      <w:r>
-        <w:t>he game involves the player picking up item</w:t>
-      </w:r>
-      <w:r>
-        <w:t>s</w:t>
-      </w:r>
-      <w:r>
-        <w:t xml:space="preserve"> and using them in the envi</w:t>
-      </w:r>
-      <w:r>
-        <w:t>ron</w:t>
-      </w:r>
-      <w:r>
-        <w:t>ment to e</w:t>
-      </w:r>
-      <w:r>
-        <w:t>s</w:t>
-      </w:r>
-      <w:r>
-        <w:t>cape</w:t>
-      </w:r>
-      <w:r>
-        <w:t>.  There are 5 different endings in the game and more than 10 unique deaths.</w:t>
+      <w:r>
+        <w:t xml:space="preserve">Like Pong </w:t>
+      </w:r>
+      <w:proofErr w:type="gramStart"/>
+      <w:r>
+        <w:t>But</w:t>
+      </w:r>
+      <w:proofErr w:type="gramEnd"/>
+      <w:r>
+        <w:t xml:space="preserve"> Not Pong</w:t>
+      </w:r>
+    </w:p>
+    <w:p>
+      <w:r>
+        <w:t>A bullet hell game where you can drag enemies to collect them and gain their attack</w:t>
+      </w:r>
+      <w:r>
+        <w:t>, a play on the idea of “avoid and collect”</w:t>
+      </w:r>
+      <w:r>
+        <w:t>.</w:t>
       </w:r>
     </w:p>
     <w:p>
@@ -316,24 +260,38 @@
         </w:numPr>
       </w:pPr>
       <w:r>
-        <w:t>Two sides</w:t>
-      </w:r>
-    </w:p>
-    <w:p>
-      <w:r>
-        <w:t xml:space="preserve">A decision-based life simulator story game developed in a team of 3 developers and an artist.  Inspired by games like Reigns and </w:t>
-      </w:r>
-      <w:proofErr w:type="spellStart"/>
-      <w:r>
-        <w:t>Bitlife</w:t>
-      </w:r>
-      <w:proofErr w:type="spellEnd"/>
-      <w:r>
-        <w:t xml:space="preserve">, where the player has 3 main stats Health, Bux and Mood, </w:t>
-      </w:r>
-      <w:r>
-        <w:lastRenderedPageBreak/>
-        <w:t>they would go through different stages of life and be given different situations with 2 options which impacts the 3 stats.  The goal is to survive as long as possible without any of the stats reaching 0.  The player can also flip a coin instead and let the game randomly decide your fate.</w:t>
+        <w:t xml:space="preserve">Ready, </w:t>
+      </w:r>
+      <w:r>
+        <w:t>Draw</w:t>
+      </w:r>
+      <w:r>
+        <w:t xml:space="preserve">, </w:t>
+      </w:r>
+      <w:r>
+        <w:t>Shoot</w:t>
+      </w:r>
+    </w:p>
+    <w:p>
+      <w:proofErr w:type="gramStart"/>
+      <w:r>
+        <w:t>A</w:t>
+      </w:r>
+      <w:proofErr w:type="gramEnd"/>
+      <w:r>
+        <w:t xml:space="preserve"> 18 cards card game that focuses on i</w:t>
+      </w:r>
+      <w:r>
+        <w:t>nformation</w:t>
+      </w:r>
+      <w:r>
+        <w:t xml:space="preserve"> </w:t>
+      </w:r>
+      <w:r>
+        <w:t>gathering and strategies based on what card the opponent can play</w:t>
+      </w:r>
+      <w:r>
+        <w:t>, while introducing some randomness.</w:t>
       </w:r>
     </w:p>
     <w:p>
@@ -345,18 +303,29 @@
         </w:numPr>
       </w:pPr>
       <w:r>
-        <w:t>Clue</w:t>
-      </w:r>
-    </w:p>
-    <w:p>
-      <w:r>
-        <w:t>A digital recreation of the board</w:t>
-      </w:r>
-      <w:r>
-        <w:t xml:space="preserve"> </w:t>
-      </w:r>
-      <w:r>
-        <w:t>game Clue! for the submission for the Software Engineering module.  It was developed by a team of 4 developers.  Though it does not support multiplayer, it does have the option to enable smart AI players.</w:t>
+        <w:t>Di-jumper</w:t>
+      </w:r>
+    </w:p>
+    <w:p>
+      <w:r>
+        <w:t>A first-person</w:t>
+      </w:r>
+      <w:r>
+        <w:t xml:space="preserve"> horror-stealth game designed and developed for the submission for the Programming for 3D module.  The game involves the player </w:t>
+      </w:r>
+      <w:r>
+        <w:t>repairing</w:t>
+      </w:r>
+      <w:r>
+        <w:t xml:space="preserve"> a jukebox while traversing between different dimensions and iterations of a house and avoiding a spooky monster.  The game is greatly inspired by </w:t>
+      </w:r>
+      <w:proofErr w:type="spellStart"/>
+      <w:r>
+        <w:t>Dishonored</w:t>
+      </w:r>
+      <w:proofErr w:type="spellEnd"/>
+      <w:r>
+        <w:t xml:space="preserve"> 2’s “Crack in the Slab” mission, from its gameplay design down to its technical implementation.</w:t>
       </w:r>
     </w:p>
     <w:p>
@@ -368,18 +337,31 @@
         </w:numPr>
       </w:pPr>
       <w:r>
-        <w:t>Lux</w:t>
-      </w:r>
-    </w:p>
-    <w:p>
-      <w:r>
-        <w:t>A top-down isometric puzzle game where you go around collecting and guiding lost souls while avoiding hostile creatures.</w:t>
-      </w:r>
-      <w:r>
-        <w:t xml:space="preserve"> </w:t>
-      </w:r>
-      <w:r>
-        <w:t>It was developed as a team of 4 developers.</w:t>
+        <w:t>MD VR</w:t>
+      </w:r>
+    </w:p>
+    <w:p>
+      <w:r>
+        <w:lastRenderedPageBreak/>
+        <w:t xml:space="preserve">A prototype </w:t>
+      </w:r>
+      <w:r>
+        <w:t xml:space="preserve">summer </w:t>
+      </w:r>
+      <w:r>
+        <w:t xml:space="preserve">project experimenting with Unity’s </w:t>
+      </w:r>
+      <w:r>
+        <w:t>XR interaction toolkit to build a VR fps game.  Its idea was to have the player defend himself against waves of enemies on the ground and in the air.  Unfortunately</w:t>
+      </w:r>
+      <w:r>
+        <w:t>,</w:t>
+      </w:r>
+      <w:r>
+        <w:t xml:space="preserve"> the project was put on hold, as I had to work on another project, Two Sides One Choice</w:t>
+      </w:r>
+      <w:r>
+        <w:t>.</w:t>
       </w:r>
     </w:p>
     <w:p>
@@ -392,39 +374,61 @@
       </w:pPr>
       <w:proofErr w:type="spellStart"/>
       <w:r>
-        <w:t>Indijones</w:t>
+        <w:t>Potetows</w:t>
       </w:r>
       <w:proofErr w:type="spellEnd"/>
-      <w:r>
-        <w:t xml:space="preserve"> Ana's Bizarre Adventure</w:t>
-      </w:r>
-    </w:p>
-    <w:p>
-      <w:r>
-        <w:t>A 3D third</w:t>
-      </w:r>
-      <w:r>
-        <w:t>-</w:t>
-      </w:r>
-      <w:r>
-        <w:t xml:space="preserve">person </w:t>
-      </w:r>
-      <w:r>
-        <w:t xml:space="preserve">adventure game </w:t>
-      </w:r>
-      <w:r>
-        <w:t xml:space="preserve">was </w:t>
-      </w:r>
-      <w:r>
-        <w:t xml:space="preserve">developed for the Game Design and Development module.  It is the first time I’ve worked as a group of 4 developers.  The controls are a bit </w:t>
-      </w:r>
-      <w:proofErr w:type="spellStart"/>
-      <w:r>
-        <w:t>janky</w:t>
-      </w:r>
-      <w:proofErr w:type="spellEnd"/>
-      <w:r>
-        <w:t xml:space="preserve"> and the game is questionably buggy, but it was a really enjoyable experience in developing a game in a bigger group.</w:t>
+    </w:p>
+    <w:p>
+      <w:r>
+        <w:t xml:space="preserve">A </w:t>
+      </w:r>
+      <w:r>
+        <w:t>first-person</w:t>
+      </w:r>
+      <w:r>
+        <w:t xml:space="preserve"> puzzle adventure game</w:t>
+      </w:r>
+      <w:r>
+        <w:t xml:space="preserve"> with a sense of humour</w:t>
+      </w:r>
+      <w:r>
+        <w:t xml:space="preserve">, developed in a team of 3 developers and an </w:t>
+      </w:r>
+      <w:r>
+        <w:t>a</w:t>
+      </w:r>
+      <w:r>
+        <w:t>rtist</w:t>
+      </w:r>
+      <w:r>
+        <w:t xml:space="preserve">.  </w:t>
+      </w:r>
+      <w:r>
+        <w:t>Inspired by games like Henry Stickman, t</w:t>
+      </w:r>
+      <w:r>
+        <w:t>he game involves the player picking up item</w:t>
+      </w:r>
+      <w:r>
+        <w:t>s</w:t>
+      </w:r>
+      <w:r>
+        <w:t xml:space="preserve"> and using them in the envi</w:t>
+      </w:r>
+      <w:r>
+        <w:t>ron</w:t>
+      </w:r>
+      <w:r>
+        <w:t>ment to e</w:t>
+      </w:r>
+      <w:r>
+        <w:t>s</w:t>
+      </w:r>
+      <w:r>
+        <w:t>cape</w:t>
+      </w:r>
+      <w:r>
+        <w:t>.  There are 5 different endings in the game and more than 10 unique deaths.</w:t>
       </w:r>
     </w:p>
     <w:p>
@@ -436,20 +440,20 @@
         </w:numPr>
       </w:pPr>
       <w:r>
-        <w:t>Loot Retrieval Squad</w:t>
-      </w:r>
-    </w:p>
-    <w:p>
-      <w:r>
-        <w:t xml:space="preserve">A turn-based RPG game inspired by D&amp;D’s combat system.  The game was developed by an artist.  It involves you controlling a party of adventurers tasked to retrieve loot while defending themselves against hostile combatants.  The game also has randomly generated enemy placements and mission objectives…  And </w:t>
-      </w:r>
-      <w:proofErr w:type="gramStart"/>
-      <w:r>
-        <w:t>also</w:t>
-      </w:r>
-      <w:proofErr w:type="gramEnd"/>
-      <w:r>
-        <w:t xml:space="preserve"> a secret mission gets triggered when the Konami code gets entered in the mission select screen.</w:t>
+        <w:t>Two sides</w:t>
+      </w:r>
+    </w:p>
+    <w:p>
+      <w:r>
+        <w:t xml:space="preserve">A decision-based life simulator story game developed in a team of 3 developers and an artist.  Inspired by games like Reigns and </w:t>
+      </w:r>
+      <w:proofErr w:type="spellStart"/>
+      <w:r>
+        <w:t>Bitlife</w:t>
+      </w:r>
+      <w:proofErr w:type="spellEnd"/>
+      <w:r>
+        <w:t>, where the player has 3 main stats Health, Bux and Mood, they would go through different stages of life and be given different situations with 2 options which impacts the 3 stats.  The goal is to survive as long as possible without any of the stats reaching 0.  The player can also flip a coin instead and let the game randomly decide your fate.</w:t>
       </w:r>
     </w:p>
     <w:p>
@@ -461,11 +465,153 @@
         </w:numPr>
       </w:pPr>
       <w:r>
+        <w:t>Clue</w:t>
+      </w:r>
+    </w:p>
+    <w:p>
+      <w:r>
+        <w:t>A digital recreation of the board</w:t>
+      </w:r>
+      <w:r>
+        <w:t xml:space="preserve"> </w:t>
+      </w:r>
+      <w:r>
+        <w:t>game Clue! for the submission for the Software Engineering module.  It was developed by a team of 4 developers.  Though it does not support multiplayer, it does have the option to enable smart AI players.</w:t>
+      </w:r>
+    </w:p>
+    <w:p>
+      <w:pPr>
+        <w:pStyle w:val="ListParagraph"/>
+        <w:numPr>
+          <w:ilvl w:val="0"/>
+          <w:numId w:val="1"/>
+        </w:numPr>
+      </w:pPr>
+      <w:r>
+        <w:t>Lux</w:t>
+      </w:r>
+    </w:p>
+    <w:p>
+      <w:r>
+        <w:t>A top-down isometric puzzle game where you go around collecting and guiding lost souls while avoiding hostile creatures.</w:t>
+      </w:r>
+      <w:r>
+        <w:t xml:space="preserve"> </w:t>
+      </w:r>
+      <w:r>
+        <w:t>It was developed as a team of 4 developers.</w:t>
+      </w:r>
+    </w:p>
+    <w:p>
+      <w:pPr>
+        <w:pStyle w:val="ListParagraph"/>
+        <w:numPr>
+          <w:ilvl w:val="0"/>
+          <w:numId w:val="1"/>
+        </w:numPr>
+      </w:pPr>
+      <w:r>
+        <w:t>Holiday Dream (Prototype)</w:t>
+      </w:r>
+    </w:p>
+    <w:p>
+      <w:r>
+        <w:t xml:space="preserve">A walking simulator prototype was developed during the summer of 2022.  The idea was to create an environment out of 3D scans I took using the app </w:t>
+      </w:r>
+      <w:proofErr w:type="spellStart"/>
+      <w:r>
+        <w:t>PolyCam</w:t>
+      </w:r>
+      <w:proofErr w:type="spellEnd"/>
+      <w:r>
+        <w:t xml:space="preserve"> while on holiday.  The models are then decimated and a pulsation shader is applied to them.</w:t>
+      </w:r>
+    </w:p>
+    <w:p>
+      <w:pPr>
+        <w:pStyle w:val="ListParagraph"/>
+        <w:numPr>
+          <w:ilvl w:val="0"/>
+          <w:numId w:val="1"/>
+        </w:numPr>
+      </w:pPr>
+      <w:proofErr w:type="spellStart"/>
+      <w:r>
+        <w:t>Indijones</w:t>
+      </w:r>
+      <w:proofErr w:type="spellEnd"/>
+      <w:r>
+        <w:t xml:space="preserve"> Ana's Bizarre Adventure</w:t>
+      </w:r>
+    </w:p>
+    <w:p>
+      <w:r>
+        <w:t>A 3D third</w:t>
+      </w:r>
+      <w:r>
+        <w:t>-</w:t>
+      </w:r>
+      <w:r>
+        <w:t xml:space="preserve">person </w:t>
+      </w:r>
+      <w:r>
+        <w:t xml:space="preserve">adventure game </w:t>
+      </w:r>
+      <w:r>
+        <w:t xml:space="preserve">was </w:t>
+      </w:r>
+      <w:r>
+        <w:t xml:space="preserve">developed for the Game Design and Development module.  It is the first time I’ve worked as a group of 4 developers.  The controls are a bit </w:t>
+      </w:r>
+      <w:proofErr w:type="spellStart"/>
+      <w:r>
+        <w:t>janky</w:t>
+      </w:r>
+      <w:proofErr w:type="spellEnd"/>
+      <w:r>
+        <w:t xml:space="preserve"> and the game is questionably buggy, but it was a really enjoyable experience in developing a game in a bigger group.</w:t>
+      </w:r>
+    </w:p>
+    <w:p>
+      <w:pPr>
+        <w:pStyle w:val="ListParagraph"/>
+        <w:numPr>
+          <w:ilvl w:val="0"/>
+          <w:numId w:val="1"/>
+        </w:numPr>
+      </w:pPr>
+      <w:r>
+        <w:t>Loot Retrieval Squad</w:t>
+      </w:r>
+    </w:p>
+    <w:p>
+      <w:r>
+        <w:t xml:space="preserve">A turn-based RPG game inspired by D&amp;D’s combat system.  The game was developed by an artist.  It involves you controlling a party of adventurers tasked to retrieve loot while defending themselves against hostile combatants.  The game also has randomly generated enemy placements and mission objectives…  And </w:t>
+      </w:r>
+      <w:proofErr w:type="gramStart"/>
+      <w:r>
+        <w:t>also</w:t>
+      </w:r>
+      <w:proofErr w:type="gramEnd"/>
+      <w:r>
+        <w:t xml:space="preserve"> a secret mission gets triggered when the Konami code gets entered in the mission select screen.</w:t>
+      </w:r>
+    </w:p>
+    <w:p>
+      <w:pPr>
+        <w:pStyle w:val="ListParagraph"/>
+        <w:numPr>
+          <w:ilvl w:val="0"/>
+          <w:numId w:val="1"/>
+        </w:numPr>
+      </w:pPr>
+      <w:r>
         <w:t>Game Rewind 2020</w:t>
       </w:r>
     </w:p>
     <w:p>
       <w:r>
+        <w:lastRenderedPageBreak/>
         <w:t xml:space="preserve">A 2D </w:t>
       </w:r>
       <w:proofErr w:type="spellStart"/>
@@ -2223,8 +2369,97 @@
 </file>
 
 <file path=word/numbering.xml><?xml version="1.0" encoding="utf-8"?>
-<w:numbering xmlns:wpc="http://schemas.microsoft.com/office/word/2010/wordprocessingCanvas" xmlns:cx="http://schemas.microsoft.com/office/drawing/2014/chartex" xmlns:cx1="http://schemas.microsoft.com/office/drawing/2015/9/8/chartex" xmlns:cx2="http://schemas.microsoft.com/office/drawing/2015/10/21/chartex" xmlns:cx3="http://schemas.microsoft.com/office/drawing/2016/5/9/chartex" xmlns:cx4="http://schemas.microsoft.com/office/drawing/2016/5/10/chartex" xmlns:cx5="http://schemas.microsoft.com/office/drawing/2016/5/11/chartex" xmlns:cx6="http://schemas.microsoft.com/office/drawing/2016/5/12/chartex" xmlns:cx7="http://schemas.microsoft.com/office/drawing/2016/5/13/chartex" xmlns:cx8="http://schemas.microsoft.com/office/drawing/2016/5/14/chartex" xmlns:mc="http://schemas.openxmlformats.org/markup-compatibility/2006" xmlns:aink="http://schemas.microsoft.com/office/drawing/2016/ink" xmlns:am3d="http://schemas.microsoft.com/office/drawing/2017/model3d" xmlns:o="urn:schemas-microsoft-com:office:office" xmlns:r="http://schemas.openxmlformats.org/officeDocument/2006/relationships" xmlns:m="http://schemas.openxmlformats.org/officeDocument/2006/math" xmlns:v="urn:schemas-microsoft-com:vml" xmlns:wp14="http://schemas.microsoft.com/office/word/2010/wordprocessingDrawing" xmlns:wp="http://schemas.openxmlformats.org/drawingml/2006/wordprocessingDrawing" xmlns:w10="urn:schemas-microsoft-com:office:word" xmlns:w="http://schemas.openxmlformats.org/wordprocessingml/2006/main" xmlns:w14="http://schemas.microsoft.com/office/word/2010/wordml" xmlns:w15="http://schemas.microsoft.com/office/word/2012/wordml" xmlns:w16cex="http://schemas.microsoft.com/office/word/2018/wordml/cex" xmlns:w16cid="http://schemas.microsoft.com/office/word/2016/wordml/cid" xmlns:w16="http://schemas.microsoft.com/office/word/2018/wordml" xmlns:w16sdtdh="http://schemas.microsoft.com/office/word/2020/wordml/sdtdatahash" xmlns:w16se="http://schemas.microsoft.com/office/word/2015/wordml/symex" xmlns:wpg="http://schemas.microsoft.com/office/word/2010/wordprocessingGroup" xmlns:wpi="http://schemas.microsoft.com/office/word/2010/wordprocessingInk" xmlns:wne="http://schemas.microsoft.com/office/word/2006/wordml" xmlns:wps="http://schemas.microsoft.com/office/word/2010/wordprocessingShape" mc:Ignorable="w14 w15 w16se w16cid w16 w16cex w16sdtdh wp14">
+<w:numbering xmlns:wpc="http://schemas.microsoft.com/office/word/2010/wordprocessingCanvas" xmlns:cx="http://schemas.microsoft.com/office/drawing/2014/chartex" xmlns:cx1="http://schemas.microsoft.com/office/drawing/2015/9/8/chartex" xmlns:cx2="http://schemas.microsoft.com/office/drawing/2015/10/21/chartex" xmlns:cx3="http://schemas.microsoft.com/office/drawing/2016/5/9/chartex" xmlns:cx4="http://schemas.microsoft.com/office/drawing/2016/5/10/chartex" xmlns:cx5="http://schemas.microsoft.com/office/drawing/2016/5/11/chartex" xmlns:cx6="http://schemas.microsoft.com/office/drawing/2016/5/12/chartex" xmlns:cx7="http://schemas.microsoft.com/office/drawing/2016/5/13/chartex" xmlns:cx8="http://schemas.microsoft.com/office/drawing/2016/5/14/chartex" xmlns:mc="http://schemas.openxmlformats.org/markup-compatibility/2006" xmlns:aink="http://schemas.microsoft.com/office/drawing/2016/ink" xmlns:am3d="http://schemas.microsoft.com/office/drawing/2017/model3d" xmlns:o="urn:schemas-microsoft-com:office:office" xmlns:oel="http://schemas.microsoft.com/office/2019/extlst" xmlns:r="http://schemas.openxmlformats.org/officeDocument/2006/relationships" xmlns:m="http://schemas.openxmlformats.org/officeDocument/2006/math" xmlns:v="urn:schemas-microsoft-com:vml" xmlns:wp14="http://schemas.microsoft.com/office/word/2010/wordprocessingDrawing" xmlns:wp="http://schemas.openxmlformats.org/drawingml/2006/wordprocessingDrawing" xmlns:w10="urn:schemas-microsoft-com:office:word" xmlns:w="http://schemas.openxmlformats.org/wordprocessingml/2006/main" xmlns:w14="http://schemas.microsoft.com/office/word/2010/wordml" xmlns:w15="http://schemas.microsoft.com/office/word/2012/wordml" xmlns:w16cex="http://schemas.microsoft.com/office/word/2018/wordml/cex" xmlns:w16cid="http://schemas.microsoft.com/office/word/2016/wordml/cid" xmlns:w16="http://schemas.microsoft.com/office/word/2018/wordml" xmlns:w16sdtdh="http://schemas.microsoft.com/office/word/2020/wordml/sdtdatahash" xmlns:w16se="http://schemas.microsoft.com/office/word/2015/wordml/symex" xmlns:wpg="http://schemas.microsoft.com/office/word/2010/wordprocessingGroup" xmlns:wpi="http://schemas.microsoft.com/office/word/2010/wordprocessingInk" xmlns:wne="http://schemas.microsoft.com/office/word/2006/wordml" xmlns:wps="http://schemas.microsoft.com/office/word/2010/wordprocessingShape" mc:Ignorable="w14 w15 w16se w16cid w16 w16cex w16sdtdh wp14">
   <w:abstractNum w:abstractNumId="0" w15:restartNumberingAfterBreak="0">
+    <w:nsid w:val="00557C1B"/>
+    <w:multiLevelType w:val="hybridMultilevel"/>
+    <w:tmpl w:val="7048F0BC"/>
+    <w:lvl w:ilvl="0" w:tplc="0809000F">
+      <w:start w:val="11"/>
+      <w:numFmt w:val="decimal"/>
+      <w:lvlText w:val="%1."/>
+      <w:lvlJc w:val="left"/>
+      <w:pPr>
+        <w:ind w:left="720" w:hanging="360"/>
+      </w:pPr>
+      <w:rPr>
+        <w:rFonts w:hint="default"/>
+      </w:rPr>
+    </w:lvl>
+    <w:lvl w:ilvl="1" w:tplc="08090019" w:tentative="1">
+      <w:start w:val="1"/>
+      <w:numFmt w:val="lowerLetter"/>
+      <w:lvlText w:val="%2."/>
+      <w:lvlJc w:val="left"/>
+      <w:pPr>
+        <w:ind w:left="1440" w:hanging="360"/>
+      </w:pPr>
+    </w:lvl>
+    <w:lvl w:ilvl="2" w:tplc="0809001B" w:tentative="1">
+      <w:start w:val="1"/>
+      <w:numFmt w:val="lowerRoman"/>
+      <w:lvlText w:val="%3."/>
+      <w:lvlJc w:val="right"/>
+      <w:pPr>
+        <w:ind w:left="2160" w:hanging="180"/>
+      </w:pPr>
+    </w:lvl>
+    <w:lvl w:ilvl="3" w:tplc="0809000F" w:tentative="1">
+      <w:start w:val="1"/>
+      <w:numFmt w:val="decimal"/>
+      <w:lvlText w:val="%4."/>
+      <w:lvlJc w:val="left"/>
+      <w:pPr>
+        <w:ind w:left="2880" w:hanging="360"/>
+      </w:pPr>
+    </w:lvl>
+    <w:lvl w:ilvl="4" w:tplc="08090019" w:tentative="1">
+      <w:start w:val="1"/>
+      <w:numFmt w:val="lowerLetter"/>
+      <w:lvlText w:val="%5."/>
+      <w:lvlJc w:val="left"/>
+      <w:pPr>
+        <w:ind w:left="3600" w:hanging="360"/>
+      </w:pPr>
+    </w:lvl>
+    <w:lvl w:ilvl="5" w:tplc="0809001B" w:tentative="1">
+      <w:start w:val="1"/>
+      <w:numFmt w:val="lowerRoman"/>
+      <w:lvlText w:val="%6."/>
+      <w:lvlJc w:val="right"/>
+      <w:pPr>
+        <w:ind w:left="4320" w:hanging="180"/>
+      </w:pPr>
+    </w:lvl>
+    <w:lvl w:ilvl="6" w:tplc="0809000F" w:tentative="1">
+      <w:start w:val="1"/>
+      <w:numFmt w:val="decimal"/>
+      <w:lvlText w:val="%7."/>
+      <w:lvlJc w:val="left"/>
+      <w:pPr>
+        <w:ind w:left="5040" w:hanging="360"/>
+      </w:pPr>
+    </w:lvl>
+    <w:lvl w:ilvl="7" w:tplc="08090019" w:tentative="1">
+      <w:start w:val="1"/>
+      <w:numFmt w:val="lowerLetter"/>
+      <w:lvlText w:val="%8."/>
+      <w:lvlJc w:val="left"/>
+      <w:pPr>
+        <w:ind w:left="5760" w:hanging="360"/>
+      </w:pPr>
+    </w:lvl>
+    <w:lvl w:ilvl="8" w:tplc="0809001B" w:tentative="1">
+      <w:start w:val="1"/>
+      <w:numFmt w:val="lowerRoman"/>
+      <w:lvlText w:val="%9."/>
+      <w:lvlJc w:val="right"/>
+      <w:pPr>
+        <w:ind w:left="6480" w:hanging="180"/>
+      </w:pPr>
+    </w:lvl>
+  </w:abstractNum>
+  <w:abstractNum w:abstractNumId="1" w15:restartNumberingAfterBreak="0">
     <w:nsid w:val="0B1E313F"/>
     <w:multiLevelType w:val="hybridMultilevel"/>
     <w:tmpl w:val="3F867526"/>
@@ -2336,7 +2571,185 @@
       </w:rPr>
     </w:lvl>
   </w:abstractNum>
-  <w:abstractNum w:abstractNumId="1" w15:restartNumberingAfterBreak="0">
+  <w:abstractNum w:abstractNumId="2" w15:restartNumberingAfterBreak="0">
+    <w:nsid w:val="11F52427"/>
+    <w:multiLevelType w:val="hybridMultilevel"/>
+    <w:tmpl w:val="6CA43B0A"/>
+    <w:lvl w:ilvl="0" w:tplc="FFFFFFFF">
+      <w:start w:val="1"/>
+      <w:numFmt w:val="decimal"/>
+      <w:lvlText w:val="%1."/>
+      <w:lvlJc w:val="left"/>
+      <w:pPr>
+        <w:ind w:left="720" w:hanging="360"/>
+      </w:pPr>
+      <w:rPr>
+        <w:rFonts w:hint="default"/>
+      </w:rPr>
+    </w:lvl>
+    <w:lvl w:ilvl="1" w:tplc="FFFFFFFF" w:tentative="1">
+      <w:start w:val="1"/>
+      <w:numFmt w:val="lowerLetter"/>
+      <w:lvlText w:val="%2."/>
+      <w:lvlJc w:val="left"/>
+      <w:pPr>
+        <w:ind w:left="1440" w:hanging="360"/>
+      </w:pPr>
+    </w:lvl>
+    <w:lvl w:ilvl="2" w:tplc="FFFFFFFF" w:tentative="1">
+      <w:start w:val="1"/>
+      <w:numFmt w:val="lowerRoman"/>
+      <w:lvlText w:val="%3."/>
+      <w:lvlJc w:val="right"/>
+      <w:pPr>
+        <w:ind w:left="2160" w:hanging="180"/>
+      </w:pPr>
+    </w:lvl>
+    <w:lvl w:ilvl="3" w:tplc="FFFFFFFF" w:tentative="1">
+      <w:start w:val="1"/>
+      <w:numFmt w:val="decimal"/>
+      <w:lvlText w:val="%4."/>
+      <w:lvlJc w:val="left"/>
+      <w:pPr>
+        <w:ind w:left="2880" w:hanging="360"/>
+      </w:pPr>
+    </w:lvl>
+    <w:lvl w:ilvl="4" w:tplc="FFFFFFFF" w:tentative="1">
+      <w:start w:val="1"/>
+      <w:numFmt w:val="lowerLetter"/>
+      <w:lvlText w:val="%5."/>
+      <w:lvlJc w:val="left"/>
+      <w:pPr>
+        <w:ind w:left="3600" w:hanging="360"/>
+      </w:pPr>
+    </w:lvl>
+    <w:lvl w:ilvl="5" w:tplc="FFFFFFFF" w:tentative="1">
+      <w:start w:val="1"/>
+      <w:numFmt w:val="lowerRoman"/>
+      <w:lvlText w:val="%6."/>
+      <w:lvlJc w:val="right"/>
+      <w:pPr>
+        <w:ind w:left="4320" w:hanging="180"/>
+      </w:pPr>
+    </w:lvl>
+    <w:lvl w:ilvl="6" w:tplc="FFFFFFFF" w:tentative="1">
+      <w:start w:val="1"/>
+      <w:numFmt w:val="decimal"/>
+      <w:lvlText w:val="%7."/>
+      <w:lvlJc w:val="left"/>
+      <w:pPr>
+        <w:ind w:left="5040" w:hanging="360"/>
+      </w:pPr>
+    </w:lvl>
+    <w:lvl w:ilvl="7" w:tplc="FFFFFFFF" w:tentative="1">
+      <w:start w:val="1"/>
+      <w:numFmt w:val="lowerLetter"/>
+      <w:lvlText w:val="%8."/>
+      <w:lvlJc w:val="left"/>
+      <w:pPr>
+        <w:ind w:left="5760" w:hanging="360"/>
+      </w:pPr>
+    </w:lvl>
+    <w:lvl w:ilvl="8" w:tplc="FFFFFFFF" w:tentative="1">
+      <w:start w:val="1"/>
+      <w:numFmt w:val="lowerRoman"/>
+      <w:lvlText w:val="%9."/>
+      <w:lvlJc w:val="right"/>
+      <w:pPr>
+        <w:ind w:left="6480" w:hanging="180"/>
+      </w:pPr>
+    </w:lvl>
+  </w:abstractNum>
+  <w:abstractNum w:abstractNumId="3" w15:restartNumberingAfterBreak="0">
+    <w:nsid w:val="37352CF4"/>
+    <w:multiLevelType w:val="hybridMultilevel"/>
+    <w:tmpl w:val="6CA43B0A"/>
+    <w:lvl w:ilvl="0" w:tplc="FFFFFFFF">
+      <w:start w:val="1"/>
+      <w:numFmt w:val="decimal"/>
+      <w:lvlText w:val="%1."/>
+      <w:lvlJc w:val="left"/>
+      <w:pPr>
+        <w:ind w:left="720" w:hanging="360"/>
+      </w:pPr>
+      <w:rPr>
+        <w:rFonts w:hint="default"/>
+      </w:rPr>
+    </w:lvl>
+    <w:lvl w:ilvl="1" w:tplc="FFFFFFFF" w:tentative="1">
+      <w:start w:val="1"/>
+      <w:numFmt w:val="lowerLetter"/>
+      <w:lvlText w:val="%2."/>
+      <w:lvlJc w:val="left"/>
+      <w:pPr>
+        <w:ind w:left="1440" w:hanging="360"/>
+      </w:pPr>
+    </w:lvl>
+    <w:lvl w:ilvl="2" w:tplc="FFFFFFFF" w:tentative="1">
+      <w:start w:val="1"/>
+      <w:numFmt w:val="lowerRoman"/>
+      <w:lvlText w:val="%3."/>
+      <w:lvlJc w:val="right"/>
+      <w:pPr>
+        <w:ind w:left="2160" w:hanging="180"/>
+      </w:pPr>
+    </w:lvl>
+    <w:lvl w:ilvl="3" w:tplc="FFFFFFFF" w:tentative="1">
+      <w:start w:val="1"/>
+      <w:numFmt w:val="decimal"/>
+      <w:lvlText w:val="%4."/>
+      <w:lvlJc w:val="left"/>
+      <w:pPr>
+        <w:ind w:left="2880" w:hanging="360"/>
+      </w:pPr>
+    </w:lvl>
+    <w:lvl w:ilvl="4" w:tplc="FFFFFFFF" w:tentative="1">
+      <w:start w:val="1"/>
+      <w:numFmt w:val="lowerLetter"/>
+      <w:lvlText w:val="%5."/>
+      <w:lvlJc w:val="left"/>
+      <w:pPr>
+        <w:ind w:left="3600" w:hanging="360"/>
+      </w:pPr>
+    </w:lvl>
+    <w:lvl w:ilvl="5" w:tplc="FFFFFFFF" w:tentative="1">
+      <w:start w:val="1"/>
+      <w:numFmt w:val="lowerRoman"/>
+      <w:lvlText w:val="%6."/>
+      <w:lvlJc w:val="right"/>
+      <w:pPr>
+        <w:ind w:left="4320" w:hanging="180"/>
+      </w:pPr>
+    </w:lvl>
+    <w:lvl w:ilvl="6" w:tplc="FFFFFFFF" w:tentative="1">
+      <w:start w:val="1"/>
+      <w:numFmt w:val="decimal"/>
+      <w:lvlText w:val="%7."/>
+      <w:lvlJc w:val="left"/>
+      <w:pPr>
+        <w:ind w:left="5040" w:hanging="360"/>
+      </w:pPr>
+    </w:lvl>
+    <w:lvl w:ilvl="7" w:tplc="FFFFFFFF" w:tentative="1">
+      <w:start w:val="1"/>
+      <w:numFmt w:val="lowerLetter"/>
+      <w:lvlText w:val="%8."/>
+      <w:lvlJc w:val="left"/>
+      <w:pPr>
+        <w:ind w:left="5760" w:hanging="360"/>
+      </w:pPr>
+    </w:lvl>
+    <w:lvl w:ilvl="8" w:tplc="FFFFFFFF" w:tentative="1">
+      <w:start w:val="1"/>
+      <w:numFmt w:val="lowerRoman"/>
+      <w:lvlText w:val="%9."/>
+      <w:lvlJc w:val="right"/>
+      <w:pPr>
+        <w:ind w:left="6480" w:hanging="180"/>
+      </w:pPr>
+    </w:lvl>
+  </w:abstractNum>
+  <w:abstractNum w:abstractNumId="4" w15:restartNumberingAfterBreak="0">
     <w:nsid w:val="3FFA134D"/>
     <w:multiLevelType w:val="hybridMultilevel"/>
     <w:tmpl w:val="6CA43B0A"/>
@@ -2425,7 +2838,7 @@
       </w:pPr>
     </w:lvl>
   </w:abstractNum>
-  <w:abstractNum w:abstractNumId="2" w15:restartNumberingAfterBreak="0">
+  <w:abstractNum w:abstractNumId="5" w15:restartNumberingAfterBreak="0">
     <w:nsid w:val="7AAD100A"/>
     <w:multiLevelType w:val="hybridMultilevel"/>
     <w:tmpl w:val="740EDDA8"/>
@@ -2514,13 +2927,22 @@
       </w:pPr>
     </w:lvl>
   </w:abstractNum>
-  <w:num w:numId="1">
+  <w:num w:numId="1" w16cid:durableId="1286933337">
+    <w:abstractNumId w:val="4"/>
+  </w:num>
+  <w:num w:numId="2" w16cid:durableId="1981416366">
     <w:abstractNumId w:val="1"/>
   </w:num>
-  <w:num w:numId="2">
+  <w:num w:numId="3" w16cid:durableId="1115100188">
+    <w:abstractNumId w:val="5"/>
+  </w:num>
+  <w:num w:numId="4" w16cid:durableId="1266309972">
+    <w:abstractNumId w:val="3"/>
+  </w:num>
+  <w:num w:numId="5" w16cid:durableId="157117007">
     <w:abstractNumId w:val="0"/>
   </w:num>
-  <w:num w:numId="3">
+  <w:num w:numId="6" w16cid:durableId="535897528">
     <w:abstractNumId w:val="2"/>
   </w:num>
 </w:numbering>
@@ -2929,7 +3351,6 @@
   <w:style w:type="character" w:default="1" w:styleId="DefaultParagraphFont">
     <w:name w:val="Default Paragraph Font"/>
     <w:uiPriority w:val="1"/>
-    <w:semiHidden/>
     <w:unhideWhenUsed/>
   </w:style>
   <w:style w:type="table" w:default="1" w:styleId="TableNormal">

</xml_diff>

<commit_message>
Added The Variable and Greasy Vegetables, change navbar
</commit_message>
<xml_diff>
--- a/ProjectsInfo/Project Descriptions.docx
+++ b/ProjectsInfo/Project Descriptions.docx
@@ -7,6 +7,7 @@
         <w:t>Project Descriptions</w:t>
       </w:r>
     </w:p>
+    <w:p/>
     <w:p>
       <w:pPr>
         <w:pStyle w:val="ListParagraph"/>
@@ -279,19 +280,7 @@
       </w:r>
       <w:proofErr w:type="gramEnd"/>
       <w:r>
-        <w:t xml:space="preserve"> 18 cards card game that focuses on i</w:t>
-      </w:r>
-      <w:r>
-        <w:t>nformation</w:t>
-      </w:r>
-      <w:r>
-        <w:t xml:space="preserve"> </w:t>
-      </w:r>
-      <w:r>
-        <w:t>gathering and strategies based on what card the opponent can play</w:t>
-      </w:r>
-      <w:r>
-        <w:t>, while introducing some randomness.</w:t>
+        <w:t xml:space="preserve"> 18 cards card game that focuses on information gathering and strategies based on what card the opponent can play, while introducing some randomness.</w:t>
       </w:r>
     </w:p>
     <w:p>
@@ -337,12 +326,12 @@
         </w:numPr>
       </w:pPr>
       <w:r>
+        <w:lastRenderedPageBreak/>
         <w:t>MD VR</w:t>
       </w:r>
     </w:p>
     <w:p>
       <w:r>
-        <w:lastRenderedPageBreak/>
         <w:t xml:space="preserve">A prototype </w:t>
       </w:r>
       <w:r>
@@ -3351,6 +3340,7 @@
   <w:style w:type="character" w:default="1" w:styleId="DefaultParagraphFont">
     <w:name w:val="Default Paragraph Font"/>
     <w:uiPriority w:val="1"/>
+    <w:semiHidden/>
     <w:unhideWhenUsed/>
   </w:style>
   <w:style w:type="table" w:default="1" w:styleId="TableNormal">

</xml_diff>